<commit_message>
population table and data added
</commit_message>
<xml_diff>
--- a/100 Busiest Airports of the World.docx
+++ b/100 Busiest Airports of the World.docx
@@ -170,8 +170,21 @@
           <w:lang w:eastAsia="en-CA"/>
           <w14:ligatures w14:val="none"/>
         </w:rPr>
-        <w:t>Search for a country/city population dataset and compute the number of passengers per capita</w:t>
-      </w:r>
+        <w:t xml:space="preserve">Search for a country/city population dataset and compute the number of passengers </w:t>
+      </w:r>
+      <w:proofErr w:type="gramStart"/>
+      <w:r>
+        <w:rPr>
+          <w:rFonts w:eastAsia="Times New Roman" w:cstheme="minorHAnsi"/>
+          <w:kern w:val="0"/>
+          <w:sz w:val="24"/>
+          <w:szCs w:val="24"/>
+          <w:lang w:eastAsia="en-CA"/>
+          <w14:ligatures w14:val="none"/>
+        </w:rPr>
+        <w:t>per capita</w:t>
+      </w:r>
+      <w:proofErr w:type="gramEnd"/>
     </w:p>
     <w:p>
       <w:pPr>
@@ -198,8 +211,21 @@
           <w:lang w:eastAsia="en-CA"/>
           <w14:ligatures w14:val="none"/>
         </w:rPr>
-        <w:t>Search for GDP data and relate it to the number of passengers</w:t>
-      </w:r>
+        <w:t xml:space="preserve">Search for GDP data and relate it to the number of </w:t>
+      </w:r>
+      <w:proofErr w:type="gramStart"/>
+      <w:r>
+        <w:rPr>
+          <w:rFonts w:eastAsia="Times New Roman" w:cstheme="minorHAnsi"/>
+          <w:kern w:val="0"/>
+          <w:sz w:val="24"/>
+          <w:szCs w:val="24"/>
+          <w:lang w:eastAsia="en-CA"/>
+          <w14:ligatures w14:val="none"/>
+        </w:rPr>
+        <w:t>passengers</w:t>
+      </w:r>
+      <w:proofErr w:type="gramEnd"/>
     </w:p>
     <w:p>
       <w:pPr>
@@ -252,8 +278,21 @@
           <w:lang w:eastAsia="en-CA"/>
           <w14:ligatures w14:val="none"/>
         </w:rPr>
-        <w:t>, pre-process it for the analysis, and relate this data to the number of passengers</w:t>
-      </w:r>
+        <w:t xml:space="preserve">, pre-process it for the analysis, and relate this data to the number of </w:t>
+      </w:r>
+      <w:proofErr w:type="gramStart"/>
+      <w:r>
+        <w:rPr>
+          <w:rFonts w:eastAsia="Times New Roman" w:cstheme="minorHAnsi"/>
+          <w:kern w:val="0"/>
+          <w:sz w:val="24"/>
+          <w:szCs w:val="24"/>
+          <w:lang w:eastAsia="en-CA"/>
+          <w14:ligatures w14:val="none"/>
+        </w:rPr>
+        <w:t>passengers</w:t>
+      </w:r>
+      <w:proofErr w:type="gramEnd"/>
     </w:p>
     <w:p>
       <w:pPr>
@@ -276,7 +315,55 @@
           <w:lang w:eastAsia="en-CA"/>
           <w14:ligatures w14:val="none"/>
         </w:rPr>
-        <w:t>You can see that the questions and procedures become slightly less specific. Don't be discouraged; it's part of the learning process. When you're working on a dataset on your own, you'll have to develop your own questions based on very little data. In your data science career, you'll sometimes encounter pretty vague requests from your managers, and you'll have to determine the exact questions yourself. It does mean that it is the correct way to do things, but this is what sometimes happens, and we have to deal with it.</w:t>
+        <w:t xml:space="preserve">You can see that the questions and procedures become slightly less specific. Don't be discouraged; it's part of the learning process. When you're working on a dataset on your own, you'll have to develop your own questions based on very little data. In your data science career, you'll sometimes encounter </w:t>
+      </w:r>
+      <w:proofErr w:type="gramStart"/>
+      <w:r>
+        <w:rPr>
+          <w:rFonts w:eastAsia="Times New Roman" w:cstheme="minorHAnsi"/>
+          <w:kern w:val="0"/>
+          <w:sz w:val="24"/>
+          <w:szCs w:val="24"/>
+          <w:lang w:eastAsia="en-CA"/>
+          <w14:ligatures w14:val="none"/>
+        </w:rPr>
+        <w:t>pretty vague</w:t>
+      </w:r>
+      <w:proofErr w:type="gramEnd"/>
+      <w:r>
+        <w:rPr>
+          <w:rFonts w:eastAsia="Times New Roman" w:cstheme="minorHAnsi"/>
+          <w:kern w:val="0"/>
+          <w:sz w:val="24"/>
+          <w:szCs w:val="24"/>
+          <w:lang w:eastAsia="en-CA"/>
+          <w14:ligatures w14:val="none"/>
+        </w:rPr>
+        <w:t xml:space="preserve"> requests from your managers, and you'll have to determine the exact questions yourself. It does mean that it is the correct way to do things, but this is what sometimes happens, and we </w:t>
+      </w:r>
+      <w:proofErr w:type="gramStart"/>
+      <w:r>
+        <w:rPr>
+          <w:rFonts w:eastAsia="Times New Roman" w:cstheme="minorHAnsi"/>
+          <w:kern w:val="0"/>
+          <w:sz w:val="24"/>
+          <w:szCs w:val="24"/>
+          <w:lang w:eastAsia="en-CA"/>
+          <w14:ligatures w14:val="none"/>
+        </w:rPr>
+        <w:t>have to</w:t>
+      </w:r>
+      <w:proofErr w:type="gramEnd"/>
+      <w:r>
+        <w:rPr>
+          <w:rFonts w:eastAsia="Times New Roman" w:cstheme="minorHAnsi"/>
+          <w:kern w:val="0"/>
+          <w:sz w:val="24"/>
+          <w:szCs w:val="24"/>
+          <w:lang w:eastAsia="en-CA"/>
+          <w14:ligatures w14:val="none"/>
+        </w:rPr>
+        <w:t xml:space="preserve"> deal with it.</w:t>
       </w:r>
     </w:p>
     <w:p>
@@ -328,77 +415,39 @@
           <w14:ligatures w14:val="none"/>
         </w:rPr>
       </w:pPr>
-      <w:r>
-        <w:rPr>
-          <w:rFonts w:eastAsia="Times New Roman" w:cstheme="minorHAnsi"/>
-          <w:kern w:val="0"/>
-          <w:sz w:val="24"/>
-          <w:szCs w:val="24"/>
-          <w:lang w:eastAsia="en-CA"/>
-          <w14:ligatures w14:val="none"/>
-        </w:rPr>
-        <w:t xml:space="preserve">COPY </w:t>
-      </w:r>
-      <w:proofErr w:type="spellStart"/>
-      <w:r>
-        <w:rPr>
-          <w:rFonts w:eastAsia="Times New Roman" w:cstheme="minorHAnsi"/>
-          <w:kern w:val="0"/>
-          <w:sz w:val="24"/>
-          <w:szCs w:val="24"/>
-          <w:lang w:eastAsia="en-CA"/>
-          <w14:ligatures w14:val="none"/>
-        </w:rPr>
-        <w:t>no_arrivals</w:t>
-      </w:r>
-      <w:proofErr w:type="spellEnd"/>
     </w:p>
     <w:p>
       <w:pPr>
         <w:spacing w:before="100" w:beforeAutospacing="1" w:after="100" w:afterAutospacing="1"/>
         <w:rPr>
           <w:rFonts w:eastAsia="Times New Roman" w:cstheme="minorHAnsi"/>
-          <w:kern w:val="0"/>
-          <w:sz w:val="24"/>
-          <w:szCs w:val="24"/>
-          <w:lang w:eastAsia="en-CA"/>
-          <w14:ligatures w14:val="none"/>
-        </w:rPr>
-      </w:pPr>
-      <w:r>
-        <w:rPr>
-          <w:rFonts w:eastAsia="Times New Roman" w:cstheme="minorHAnsi"/>
-          <w:kern w:val="0"/>
-          <w:sz w:val="24"/>
-          <w:szCs w:val="24"/>
-          <w:lang w:eastAsia="en-CA"/>
-          <w14:ligatures w14:val="none"/>
-        </w:rPr>
-        <w:t>FROM 'C:/Users/akobe/OneDrive/Desktop/Lighthouse/After/Busiest-Airports/Data/arrival_info.csv'</w:t>
-      </w:r>
-    </w:p>
-    <w:p>
-      <w:pPr>
-        <w:spacing w:before="100" w:beforeAutospacing="1" w:after="100" w:afterAutospacing="1"/>
-        <w:rPr>
-          <w:rFonts w:eastAsia="Times New Roman" w:cstheme="minorHAnsi"/>
-          <w:kern w:val="0"/>
-          <w:sz w:val="24"/>
-          <w:szCs w:val="24"/>
-          <w:lang w:eastAsia="en-CA"/>
-          <w14:ligatures w14:val="none"/>
-        </w:rPr>
-      </w:pPr>
-      <w:r>
-        <w:rPr>
-          <w:rFonts w:eastAsia="Times New Roman" w:cstheme="minorHAnsi"/>
-          <w:kern w:val="0"/>
-          <w:sz w:val="24"/>
-          <w:szCs w:val="24"/>
-          <w:lang w:eastAsia="en-CA"/>
-          <w14:ligatures w14:val="none"/>
-        </w:rPr>
-        <w:t>WITH CSV HEADER;</w:t>
+          <w:i/>
+          <w:iCs/>
+          <w:kern w:val="0"/>
+          <w:lang w:eastAsia="en-CA"/>
+          <w14:ligatures w14:val="none"/>
+        </w:rPr>
+      </w:pPr>
+      <w:r>
+        <w:rPr>
+          <w:rFonts w:ascii="Helvetica" w:hAnsi="Helvetica" w:cs="Helvetica"/>
+          <w:color w:val="333333"/>
+          <w:sz w:val="27"/>
+          <w:szCs w:val="27"/>
+          <w:shd w:val="clear" w:color="auto" w:fill="FFFFFF"/>
+        </w:rPr>
+        <w:t> </w:t>
+      </w:r>
+      <w:r>
+        <w:rPr>
+          <w:rStyle w:val="Emphasis"/>
+          <w:rFonts w:cstheme="minorHAnsi"/>
+          <w:i w:val="0"/>
+          <w:iCs w:val="0"/>
+          <w:color w:val="333333"/>
+          <w:shd w:val="clear" w:color="auto" w:fill="FFFFFF"/>
+        </w:rPr>
+        <w:t>https://simplemaps.com/data/world-cities</w:t>
       </w:r>
     </w:p>
     <w:p>
@@ -1100,6 +1149,17 @@
       <w:u w:val="single"/>
     </w:rPr>
   </w:style>
+  <w:style w:type="character" w:styleId="Emphasis">
+    <w:name w:val="Emphasis"/>
+    <w:basedOn w:val="DefaultParagraphFont"/>
+    <w:uiPriority w:val="20"/>
+    <w:qFormat/>
+    <w:rsid w:val="003A74F6"/>
+    <w:rPr>
+      <w:i/>
+      <w:iCs/>
+    </w:rPr>
+  </w:style>
 </w:styles>
 </file>
 

</xml_diff>

<commit_message>
updated data, first query
</commit_message>
<xml_diff>
--- a/100 Busiest Airports of the World.docx
+++ b/100 Busiest Airports of the World.docx
@@ -170,21 +170,8 @@
           <w:lang w:eastAsia="en-CA"/>
           <w14:ligatures w14:val="none"/>
         </w:rPr>
-        <w:t xml:space="preserve">Search for a country/city population dataset and compute the number of passengers </w:t>
-      </w:r>
-      <w:proofErr w:type="gramStart"/>
-      <w:r>
-        <w:rPr>
-          <w:rFonts w:eastAsia="Times New Roman" w:cstheme="minorHAnsi"/>
-          <w:kern w:val="0"/>
-          <w:sz w:val="24"/>
-          <w:szCs w:val="24"/>
-          <w:lang w:eastAsia="en-CA"/>
-          <w14:ligatures w14:val="none"/>
-        </w:rPr>
-        <w:t>per capita</w:t>
-      </w:r>
-      <w:proofErr w:type="gramEnd"/>
+        <w:t>Search for a country/city population dataset and compute the number of passengers per capita</w:t>
+      </w:r>
     </w:p>
     <w:p>
       <w:pPr>
@@ -211,21 +198,8 @@
           <w:lang w:eastAsia="en-CA"/>
           <w14:ligatures w14:val="none"/>
         </w:rPr>
-        <w:t xml:space="preserve">Search for GDP data and relate it to the number of </w:t>
-      </w:r>
-      <w:proofErr w:type="gramStart"/>
-      <w:r>
-        <w:rPr>
-          <w:rFonts w:eastAsia="Times New Roman" w:cstheme="minorHAnsi"/>
-          <w:kern w:val="0"/>
-          <w:sz w:val="24"/>
-          <w:szCs w:val="24"/>
-          <w:lang w:eastAsia="en-CA"/>
-          <w14:ligatures w14:val="none"/>
-        </w:rPr>
-        <w:t>passengers</w:t>
-      </w:r>
-      <w:proofErr w:type="gramEnd"/>
+        <w:t>Search for GDP data and relate it to the number of passengers</w:t>
+      </w:r>
     </w:p>
     <w:p>
       <w:pPr>
@@ -278,21 +252,8 @@
           <w:lang w:eastAsia="en-CA"/>
           <w14:ligatures w14:val="none"/>
         </w:rPr>
-        <w:t xml:space="preserve">, pre-process it for the analysis, and relate this data to the number of </w:t>
-      </w:r>
-      <w:proofErr w:type="gramStart"/>
-      <w:r>
-        <w:rPr>
-          <w:rFonts w:eastAsia="Times New Roman" w:cstheme="minorHAnsi"/>
-          <w:kern w:val="0"/>
-          <w:sz w:val="24"/>
-          <w:szCs w:val="24"/>
-          <w:lang w:eastAsia="en-CA"/>
-          <w14:ligatures w14:val="none"/>
-        </w:rPr>
-        <w:t>passengers</w:t>
-      </w:r>
-      <w:proofErr w:type="gramEnd"/>
+        <w:t>, pre-process it for the analysis, and relate this data to the number of passengers</w:t>
+      </w:r>
     </w:p>
     <w:p>
       <w:pPr>
@@ -315,55 +276,7 @@
           <w:lang w:eastAsia="en-CA"/>
           <w14:ligatures w14:val="none"/>
         </w:rPr>
-        <w:t xml:space="preserve">You can see that the questions and procedures become slightly less specific. Don't be discouraged; it's part of the learning process. When you're working on a dataset on your own, you'll have to develop your own questions based on very little data. In your data science career, you'll sometimes encounter </w:t>
-      </w:r>
-      <w:proofErr w:type="gramStart"/>
-      <w:r>
-        <w:rPr>
-          <w:rFonts w:eastAsia="Times New Roman" w:cstheme="minorHAnsi"/>
-          <w:kern w:val="0"/>
-          <w:sz w:val="24"/>
-          <w:szCs w:val="24"/>
-          <w:lang w:eastAsia="en-CA"/>
-          <w14:ligatures w14:val="none"/>
-        </w:rPr>
-        <w:t>pretty vague</w:t>
-      </w:r>
-      <w:proofErr w:type="gramEnd"/>
-      <w:r>
-        <w:rPr>
-          <w:rFonts w:eastAsia="Times New Roman" w:cstheme="minorHAnsi"/>
-          <w:kern w:val="0"/>
-          <w:sz w:val="24"/>
-          <w:szCs w:val="24"/>
-          <w:lang w:eastAsia="en-CA"/>
-          <w14:ligatures w14:val="none"/>
-        </w:rPr>
-        <w:t xml:space="preserve"> requests from your managers, and you'll have to determine the exact questions yourself. It does mean that it is the correct way to do things, but this is what sometimes happens, and we </w:t>
-      </w:r>
-      <w:proofErr w:type="gramStart"/>
-      <w:r>
-        <w:rPr>
-          <w:rFonts w:eastAsia="Times New Roman" w:cstheme="minorHAnsi"/>
-          <w:kern w:val="0"/>
-          <w:sz w:val="24"/>
-          <w:szCs w:val="24"/>
-          <w:lang w:eastAsia="en-CA"/>
-          <w14:ligatures w14:val="none"/>
-        </w:rPr>
-        <w:t>have to</w:t>
-      </w:r>
-      <w:proofErr w:type="gramEnd"/>
-      <w:r>
-        <w:rPr>
-          <w:rFonts w:eastAsia="Times New Roman" w:cstheme="minorHAnsi"/>
-          <w:kern w:val="0"/>
-          <w:sz w:val="24"/>
-          <w:szCs w:val="24"/>
-          <w:lang w:eastAsia="en-CA"/>
-          <w14:ligatures w14:val="none"/>
-        </w:rPr>
-        <w:t xml:space="preserve"> deal with it.</w:t>
+        <w:t>You can see that the questions and procedures become slightly less specific. Don't be discouraged; it's part of the learning process. When you're working on a dataset on your own, you'll have to develop your own questions based on very little data. In your data science career, you'll sometimes encounter pretty vague requests from your managers, and you'll have to determine the exact questions yourself. It does mean that it is the correct way to do things, but this is what sometimes happens, and we have to deal with it.</w:t>
       </w:r>
     </w:p>
     <w:p>
@@ -456,6 +369,195 @@
           <w:rFonts w:cstheme="minorHAnsi"/>
         </w:rPr>
       </w:pPr>
+      <w:r>
+        <w:rPr>
+          <w:rFonts w:cstheme="minorHAnsi"/>
+        </w:rPr>
+        <w:t xml:space="preserve">SELECT </w:t>
+      </w:r>
+      <w:proofErr w:type="spellStart"/>
+      <w:r>
+        <w:rPr>
+          <w:rFonts w:cstheme="minorHAnsi"/>
+        </w:rPr>
+        <w:t>ai.airport_name</w:t>
+      </w:r>
+      <w:proofErr w:type="spellEnd"/>
+    </w:p>
+    <w:p>
+      <w:pPr>
+        <w:rPr>
+          <w:rFonts w:cstheme="minorHAnsi"/>
+        </w:rPr>
+      </w:pPr>
+      <w:r>
+        <w:rPr>
+          <w:rFonts w:cstheme="minorHAnsi"/>
+        </w:rPr>
+        <w:tab/>
+        <w:t xml:space="preserve">  ,</w:t>
+      </w:r>
+      <w:proofErr w:type="spellStart"/>
+      <w:r>
+        <w:rPr>
+          <w:rFonts w:cstheme="minorHAnsi"/>
+        </w:rPr>
+        <w:t>ai.city</w:t>
+      </w:r>
+      <w:proofErr w:type="spellEnd"/>
+    </w:p>
+    <w:p>
+      <w:pPr>
+        <w:rPr>
+          <w:rFonts w:cstheme="minorHAnsi"/>
+        </w:rPr>
+      </w:pPr>
+      <w:r>
+        <w:rPr>
+          <w:rFonts w:cstheme="minorHAnsi"/>
+        </w:rPr>
+        <w:tab/>
+        <w:t xml:space="preserve">  ,</w:t>
+      </w:r>
+      <w:proofErr w:type="spellStart"/>
+      <w:r>
+        <w:rPr>
+          <w:rFonts w:cstheme="minorHAnsi"/>
+        </w:rPr>
+        <w:t>ai.country</w:t>
+      </w:r>
+      <w:proofErr w:type="spellEnd"/>
+    </w:p>
+    <w:p>
+      <w:pPr>
+        <w:rPr>
+          <w:rFonts w:cstheme="minorHAnsi"/>
+        </w:rPr>
+      </w:pPr>
+      <w:r>
+        <w:rPr>
+          <w:rFonts w:cstheme="minorHAnsi"/>
+        </w:rPr>
+        <w:tab/>
+        <w:t xml:space="preserve">  ,</w:t>
+      </w:r>
+      <w:proofErr w:type="spellStart"/>
+      <w:r>
+        <w:rPr>
+          <w:rFonts w:cstheme="minorHAnsi"/>
+        </w:rPr>
+        <w:t>ai.no_passengers</w:t>
+      </w:r>
+      <w:proofErr w:type="spellEnd"/>
+      <w:r>
+        <w:rPr>
+          <w:rFonts w:cstheme="minorHAnsi"/>
+        </w:rPr>
+        <w:t>/</w:t>
+      </w:r>
+      <w:proofErr w:type="spellStart"/>
+      <w:r>
+        <w:rPr>
+          <w:rFonts w:cstheme="minorHAnsi"/>
+        </w:rPr>
+        <w:t>po.population</w:t>
+      </w:r>
+      <w:proofErr w:type="spellEnd"/>
+      <w:r>
+        <w:rPr>
+          <w:rFonts w:cstheme="minorHAnsi"/>
+        </w:rPr>
+        <w:t xml:space="preserve"> AS </w:t>
+      </w:r>
+      <w:proofErr w:type="spellStart"/>
+      <w:r>
+        <w:rPr>
+          <w:rFonts w:cstheme="minorHAnsi"/>
+        </w:rPr>
+        <w:t>passengers_per_capita</w:t>
+      </w:r>
+      <w:proofErr w:type="spellEnd"/>
+      <w:r>
+        <w:rPr>
+          <w:rFonts w:cstheme="minorHAnsi"/>
+        </w:rPr>
+        <w:t xml:space="preserve"> </w:t>
+      </w:r>
+    </w:p>
+    <w:p>
+      <w:pPr>
+        <w:rPr>
+          <w:rFonts w:cstheme="minorHAnsi"/>
+        </w:rPr>
+      </w:pPr>
+      <w:r>
+        <w:rPr>
+          <w:rFonts w:cstheme="minorHAnsi"/>
+        </w:rPr>
+        <w:t>FROM airports ai</w:t>
+      </w:r>
+    </w:p>
+    <w:p>
+      <w:pPr>
+        <w:rPr>
+          <w:rFonts w:cstheme="minorHAnsi"/>
+        </w:rPr>
+      </w:pPr>
+      <w:r>
+        <w:rPr>
+          <w:rFonts w:cstheme="minorHAnsi"/>
+        </w:rPr>
+        <w:t xml:space="preserve">LEFT JOIN population po ON </w:t>
+      </w:r>
+      <w:proofErr w:type="spellStart"/>
+      <w:r>
+        <w:rPr>
+          <w:rFonts w:cstheme="minorHAnsi"/>
+        </w:rPr>
+        <w:t>ai.city</w:t>
+      </w:r>
+      <w:proofErr w:type="spellEnd"/>
+      <w:r>
+        <w:rPr>
+          <w:rFonts w:cstheme="minorHAnsi"/>
+        </w:rPr>
+        <w:t xml:space="preserve"> = </w:t>
+      </w:r>
+      <w:proofErr w:type="spellStart"/>
+      <w:r>
+        <w:rPr>
+          <w:rFonts w:cstheme="minorHAnsi"/>
+        </w:rPr>
+        <w:t>po.city</w:t>
+      </w:r>
+      <w:proofErr w:type="spellEnd"/>
+    </w:p>
+    <w:p>
+      <w:pPr>
+        <w:rPr>
+          <w:rFonts w:cstheme="minorHAnsi"/>
+        </w:rPr>
+      </w:pPr>
+      <w:r>
+        <w:rPr>
+          <w:rFonts w:cstheme="minorHAnsi"/>
+        </w:rPr>
+        <w:t xml:space="preserve">WHERE </w:t>
+      </w:r>
+      <w:proofErr w:type="spellStart"/>
+      <w:r>
+        <w:rPr>
+          <w:rFonts w:cstheme="minorHAnsi"/>
+        </w:rPr>
+        <w:t>ai.city</w:t>
+      </w:r>
+      <w:proofErr w:type="spellEnd"/>
+      <w:r>
+        <w:rPr>
+          <w:rFonts w:cstheme="minorHAnsi"/>
+        </w:rPr>
+        <w:t xml:space="preserve"> LIKE 'Toronto'</w:t>
+      </w:r>
     </w:p>
     <w:sectPr>
       <w:pgSz w:w="12240" w:h="15840"/>

</xml_diff>